<commit_message>
Updated diagrams and agreements.
</commit_message>
<xml_diff>
--- a/teamFolders/team2/Agreements.docx
+++ b/teamFolders/team2/Agreements.docx
@@ -40,7 +40,21 @@
           <w:sz w:val="96"/>
           <w:szCs w:val="96"/>
         </w:rPr>
-        <w:t>Java Messaging Service (JMS) Agreement between P1 Receive Images and P2 Image Recognition</w:t>
+        <w:t>Java Messaging Service (JMS) Agreement between P1 Receiv</w:t>
+      </w:r>
+      <w:r>
+        <w:rPr>
+          <w:sz w:val="96"/>
+          <w:szCs w:val="96"/>
+        </w:rPr>
+        <w:t>ing</w:t>
+      </w:r>
+      <w:r>
+        <w:rPr>
+          <w:sz w:val="96"/>
+          <w:szCs w:val="96"/>
+        </w:rPr>
+        <w:t xml:space="preserve"> Images and P2 Image Recognition</w:t>
       </w:r>
       <w:r>
         <w:br w:type="page"/>
@@ -63,7 +77,13 @@
         </w:rPr>
       </w:pPr>
       <w:r>
-        <w:t>p1ReceiveImages</w:t>
+        <w:t>p1Receiv</w:t>
+      </w:r>
+      <w:r>
+        <w:t>ing</w:t>
+      </w:r>
+      <w:r>
+        <w:t>Images</w:t>
       </w:r>
       <w:r>
         <w:rPr>
@@ -158,29 +178,7 @@
           <w:szCs w:val="21"/>
           <w:lang w:eastAsia="en-GB"/>
         </w:rPr>
-        <w:t>"</w:t>
-      </w:r>
-      <w:proofErr w:type="spellStart"/>
-      <w:r>
-        <w:rPr>
-          <w:rFonts w:ascii="Consolas" w:eastAsia="Times New Roman" w:hAnsi="Consolas" w:cs="Times New Roman"/>
-          <w:color w:val="9CDCFE"/>
-          <w:sz w:val="21"/>
-          <w:szCs w:val="21"/>
-          <w:lang w:eastAsia="en-GB"/>
-        </w:rPr>
-        <w:t>uuid</w:t>
-      </w:r>
-      <w:proofErr w:type="spellEnd"/>
-      <w:r>
-        <w:rPr>
-          <w:rFonts w:ascii="Consolas" w:eastAsia="Times New Roman" w:hAnsi="Consolas" w:cs="Times New Roman"/>
-          <w:color w:val="9CDCFE"/>
-          <w:sz w:val="21"/>
-          <w:szCs w:val="21"/>
-          <w:lang w:eastAsia="en-GB"/>
-        </w:rPr>
-        <w:t>"</w:t>
+        <w:t>"uuid"</w:t>
       </w:r>
       <w:r>
         <w:rPr>
@@ -243,29 +241,7 @@
           <w:szCs w:val="21"/>
           <w:lang w:eastAsia="en-GB"/>
         </w:rPr>
-        <w:t>"</w:t>
-      </w:r>
-      <w:proofErr w:type="spellStart"/>
-      <w:r>
-        <w:rPr>
-          <w:rFonts w:ascii="Consolas" w:eastAsia="Times New Roman" w:hAnsi="Consolas" w:cs="Times New Roman"/>
-          <w:color w:val="9CDCFE"/>
-          <w:sz w:val="21"/>
-          <w:szCs w:val="21"/>
-          <w:lang w:eastAsia="en-GB"/>
-        </w:rPr>
-        <w:t>cameraId</w:t>
-      </w:r>
-      <w:proofErr w:type="spellEnd"/>
-      <w:r>
-        <w:rPr>
-          <w:rFonts w:ascii="Consolas" w:eastAsia="Times New Roman" w:hAnsi="Consolas" w:cs="Times New Roman"/>
-          <w:color w:val="9CDCFE"/>
-          <w:sz w:val="21"/>
-          <w:szCs w:val="21"/>
-          <w:lang w:eastAsia="en-GB"/>
-        </w:rPr>
-        <w:t>"</w:t>
+        <w:t>"cameraId"</w:t>
       </w:r>
       <w:r>
         <w:rPr>
@@ -519,7 +495,6 @@
       </w:r>
     </w:p>
     <w:p>
-      <w:proofErr w:type="spellStart"/>
       <w:r>
         <w:rPr>
           <w:b/>
@@ -527,7 +502,6 @@
         </w:rPr>
         <w:t>uuid</w:t>
       </w:r>
-      <w:proofErr w:type="spellEnd"/>
       <w:r>
         <w:rPr>
           <w:b/>
@@ -549,7 +523,6 @@
       </w:r>
     </w:p>
     <w:p>
-      <w:proofErr w:type="spellStart"/>
       <w:r>
         <w:rPr>
           <w:b/>
@@ -557,7 +530,6 @@
         </w:rPr>
         <w:t>cameraId</w:t>
       </w:r>
-      <w:proofErr w:type="spellEnd"/>
       <w:r>
         <w:rPr>
           <w:b/>
@@ -566,10 +538,10 @@
         <w:t>:</w:t>
       </w:r>
       <w:r>
-        <w:t xml:space="preserve"> is the camera ID</w:t>
-      </w:r>
-      <w:r>
-        <w:t>.</w:t>
+        <w:t xml:space="preserve"> </w:t>
+      </w:r>
+      <w:r>
+        <w:t>is the originating cameras unique ID number.</w:t>
       </w:r>
     </w:p>
     <w:p>
@@ -652,19 +624,10 @@
     </w:p>
     <w:p>
       <w:r>
-        <w:t xml:space="preserve">Will be don using </w:t>
-      </w:r>
-      <w:r>
-        <w:t>Jackson</w:t>
-      </w:r>
-      <w:r>
-        <w:t xml:space="preserve"> (</w:t>
-      </w:r>
-      <w:r>
-        <w:t>https://github.com/FasterXML/jackson</w:t>
-      </w:r>
-      <w:r>
-        <w:t>)</w:t>
+        <w:t>Will be don</w:t>
+      </w:r>
+      <w:r>
+        <w:t>e using the JSON Message Class created by P2. This will be located under the common artifacts once a snapshot of the P2 micro-service has been deployed.</w:t>
       </w:r>
     </w:p>
     <w:p>
@@ -879,7 +842,16 @@
         <w:t>p2</w:t>
       </w:r>
       <w:r>
-        <w:t>imagerecognition</w:t>
+        <w:t>I</w:t>
+      </w:r>
+      <w:r>
+        <w:t>mage</w:t>
+      </w:r>
+      <w:r>
+        <w:t>R</w:t>
+      </w:r>
+      <w:r>
+        <w:t>ecognition</w:t>
       </w:r>
       <w:r>
         <w:rPr>
@@ -971,29 +943,7 @@
           <w:szCs w:val="21"/>
           <w:lang w:eastAsia="en-GB"/>
         </w:rPr>
-        <w:t>"</w:t>
-      </w:r>
-      <w:proofErr w:type="spellStart"/>
-      <w:r>
-        <w:rPr>
-          <w:rFonts w:ascii="Consolas" w:eastAsia="Times New Roman" w:hAnsi="Consolas" w:cs="Times New Roman"/>
-          <w:color w:val="9CDCFE"/>
-          <w:sz w:val="21"/>
-          <w:szCs w:val="21"/>
-          <w:lang w:eastAsia="en-GB"/>
-        </w:rPr>
-        <w:t>uuid</w:t>
-      </w:r>
-      <w:proofErr w:type="spellEnd"/>
-      <w:r>
-        <w:rPr>
-          <w:rFonts w:ascii="Consolas" w:eastAsia="Times New Roman" w:hAnsi="Consolas" w:cs="Times New Roman"/>
-          <w:color w:val="9CDCFE"/>
-          <w:sz w:val="21"/>
-          <w:szCs w:val="21"/>
-          <w:lang w:eastAsia="en-GB"/>
-        </w:rPr>
-        <w:t>"</w:t>
+        <w:t>"uuid"</w:t>
       </w:r>
       <w:r>
         <w:rPr>
@@ -1056,29 +1006,7 @@
           <w:szCs w:val="21"/>
           <w:lang w:eastAsia="en-GB"/>
         </w:rPr>
-        <w:t>"</w:t>
-      </w:r>
-      <w:proofErr w:type="spellStart"/>
-      <w:r>
-        <w:rPr>
-          <w:rFonts w:ascii="Consolas" w:eastAsia="Times New Roman" w:hAnsi="Consolas" w:cs="Times New Roman"/>
-          <w:color w:val="9CDCFE"/>
-          <w:sz w:val="21"/>
-          <w:szCs w:val="21"/>
-          <w:lang w:eastAsia="en-GB"/>
-        </w:rPr>
-        <w:t>cameraId</w:t>
-      </w:r>
-      <w:proofErr w:type="spellEnd"/>
-      <w:r>
-        <w:rPr>
-          <w:rFonts w:ascii="Consolas" w:eastAsia="Times New Roman" w:hAnsi="Consolas" w:cs="Times New Roman"/>
-          <w:color w:val="9CDCFE"/>
-          <w:sz w:val="21"/>
-          <w:szCs w:val="21"/>
-          <w:lang w:eastAsia="en-GB"/>
-        </w:rPr>
-        <w:t>"</w:t>
+        <w:t>"cameraId"</w:t>
       </w:r>
       <w:r>
         <w:rPr>
@@ -1332,7 +1260,6 @@
       </w:r>
     </w:p>
     <w:p>
-      <w:proofErr w:type="spellStart"/>
       <w:r>
         <w:rPr>
           <w:b/>
@@ -1340,7 +1267,6 @@
         </w:rPr>
         <w:t>uuid</w:t>
       </w:r>
-      <w:proofErr w:type="spellEnd"/>
       <w:r>
         <w:rPr>
           <w:b/>
@@ -1353,7 +1279,6 @@
       </w:r>
     </w:p>
     <w:p>
-      <w:proofErr w:type="spellStart"/>
       <w:r>
         <w:rPr>
           <w:b/>
@@ -1361,7 +1286,6 @@
         </w:rPr>
         <w:t>cameraId</w:t>
       </w:r>
-      <w:proofErr w:type="spellEnd"/>
       <w:r>
         <w:rPr>
           <w:b/>
@@ -1370,7 +1294,25 @@
         <w:t>:</w:t>
       </w:r>
       <w:r>
-        <w:t xml:space="preserve"> is the camera ID.</w:t>
+        <w:t xml:space="preserve"> is the</w:t>
+      </w:r>
+      <w:r>
+        <w:t xml:space="preserve"> originating </w:t>
+      </w:r>
+      <w:r>
+        <w:t>camera</w:t>
+      </w:r>
+      <w:r>
+        <w:t>s unique</w:t>
+      </w:r>
+      <w:r>
+        <w:t xml:space="preserve"> ID</w:t>
+      </w:r>
+      <w:r>
+        <w:t xml:space="preserve"> number</w:t>
+      </w:r>
+      <w:r>
+        <w:t>.</w:t>
       </w:r>
     </w:p>
     <w:p>
@@ -1447,15 +1389,10 @@
     </w:p>
     <w:p>
       <w:r>
-        <w:t>Will be don using Jackson (</w:t>
-      </w:r>
-      <w:r>
-        <w:t>https://github.com/FasterXML/jackson</w:t>
-      </w:r>
-      <w:r>
-        <w:t>)</w:t>
-      </w:r>
-    </w:p>
+        <w:t>Will be done using the JSON Message Class created by P2. This will be located under the common artifacts once a snapshot of the P2 micro-service has been deployed.</w:t>
+      </w:r>
+    </w:p>
+    <w:p/>
     <w:sectPr>
       <w:pgSz w:w="11906" w:h="16838"/>
       <w:pgMar w:top="1440" w:right="1440" w:bottom="1440" w:left="1440" w:header="708" w:footer="708" w:gutter="0"/>
@@ -2021,6 +1958,7 @@
   <w:style w:type="paragraph" w:default="1" w:styleId="Normal">
     <w:name w:val="Normal"/>
     <w:qFormat/>
+    <w:rsid w:val="00513703"/>
   </w:style>
   <w:style w:type="paragraph" w:styleId="Heading1">
     <w:name w:val="heading 1"/>

</xml_diff>